<commit_message>
Update Cook Win, Sub Win and fix any bugs.
</commit_message>
<xml_diff>
--- a/Проект.docx
+++ b/Проект.docx
@@ -952,57 +952,6 @@
               <w:t>“</w:t>
             </w:r>
             <w:r>
-              <w:t>Р</w:t>
-            </w:r>
-            <w:r>
-              <w:t>едактировать</w:t>
-            </w:r>
-            <w:r>
-              <w:rPr>
-                <w:lang w:val="en-US"/>
-              </w:rPr>
-              <w:t>”</w:t>
-            </w:r>
-          </w:p>
-        </w:tc>
-        <w:tc>
-          <w:tcPr>
-            <w:tcW w:w="4786" w:type="dxa"/>
-          </w:tcPr>
-          <w:p>
-            <w:r>
-              <w:t>Открывает форму редактирования своего</w:t>
-            </w:r>
-            <w:r>
-              <w:t xml:space="preserve"> </w:t>
-            </w:r>
-            <w:r>
-              <w:t>рецепта</w:t>
-            </w:r>
-          </w:p>
-        </w:tc>
-      </w:tr>
-      <w:tr>
-        <w:tc>
-          <w:tcPr>
-            <w:tcW w:w="4785" w:type="dxa"/>
-          </w:tcPr>
-          <w:p>
-            <w:pPr>
-              <w:rPr>
-                <w:lang w:val="en-US"/>
-              </w:rPr>
-            </w:pPr>
-            <w:r>
-              <w:t xml:space="preserve">Нажимает кнопку </w:t>
-            </w:r>
-            <w:r>
-              <w:rPr>
-                <w:lang w:val="en-US"/>
-              </w:rPr>
-              <w:t>“</w:t>
-            </w:r>
-            <w:r>
               <w:t>Удалить</w:t>
             </w:r>
             <w:r>
@@ -1228,64 +1177,6 @@
             </w:r>
             <w:r>
               <w:t xml:space="preserve"> в базе данных</w:t>
-            </w:r>
-          </w:p>
-        </w:tc>
-      </w:tr>
-      <w:tr>
-        <w:tc>
-          <w:tcPr>
-            <w:tcW w:w="3190" w:type="dxa"/>
-          </w:tcPr>
-          <w:p>
-            <w:r>
-              <w:t>Повар</w:t>
-            </w:r>
-          </w:p>
-        </w:tc>
-        <w:tc>
-          <w:tcPr>
-            <w:tcW w:w="3190" w:type="dxa"/>
-          </w:tcPr>
-          <w:p>
-            <w:pPr>
-              <w:rPr>
-                <w:lang w:val="en-US"/>
-              </w:rPr>
-            </w:pPr>
-            <w:r>
-              <w:t xml:space="preserve">Нажимает кнопку </w:t>
-            </w:r>
-            <w:r>
-              <w:rPr>
-                <w:lang w:val="en-US"/>
-              </w:rPr>
-              <w:t>“</w:t>
-            </w:r>
-            <w:r>
-              <w:t>Редактировать</w:t>
-            </w:r>
-            <w:r>
-              <w:rPr>
-                <w:lang w:val="en-US"/>
-              </w:rPr>
-              <w:t>”</w:t>
-            </w:r>
-          </w:p>
-        </w:tc>
-        <w:tc>
-          <w:tcPr>
-            <w:tcW w:w="3191" w:type="dxa"/>
-          </w:tcPr>
-          <w:p>
-            <w:r>
-              <w:t>Редактирование</w:t>
-            </w:r>
-            <w:r>
-              <w:t xml:space="preserve"> своего рецепта </w:t>
-            </w:r>
-            <w:r>
-              <w:t>в БД</w:t>
             </w:r>
           </w:p>
         </w:tc>
@@ -1624,7 +1515,7 @@
               <w:t>“</w:t>
             </w:r>
             <w:r>
-              <w:t>Редактировать</w:t>
+              <w:t>Создать рецепт</w:t>
             </w:r>
             <w:r>
               <w:rPr>
@@ -1640,6 +1531,73 @@
           </w:tcPr>
           <w:p>
             <w:r>
+              <w:t>Роль, статус авторизация, нажатие кнопки</w:t>
+            </w:r>
+          </w:p>
+        </w:tc>
+        <w:tc>
+          <w:tcPr>
+            <w:tcW w:w="2393" w:type="dxa"/>
+          </w:tcPr>
+          <w:p>
+            <w:r>
+              <w:t>Форма для создания нового рецепта</w:t>
+            </w:r>
+          </w:p>
+        </w:tc>
+        <w:tc>
+          <w:tcPr>
+            <w:tcW w:w="2393" w:type="dxa"/>
+          </w:tcPr>
+          <w:p>
+            <w:pPr>
+              <w:rPr>
+                <w:lang w:val="en-US"/>
+              </w:rPr>
+            </w:pPr>
+            <w:r>
+              <w:t>Создание нового рецепта поваром</w:t>
+            </w:r>
+          </w:p>
+        </w:tc>
+      </w:tr>
+      <w:tr>
+        <w:tc>
+          <w:tcPr>
+            <w:tcW w:w="2392" w:type="dxa"/>
+          </w:tcPr>
+          <w:p>
+            <w:pPr>
+              <w:rPr>
+                <w:lang w:val="en-US"/>
+              </w:rPr>
+            </w:pPr>
+            <w:r>
+              <w:t xml:space="preserve">Нажатие кнопки </w:t>
+            </w:r>
+            <w:r>
+              <w:rPr>
+                <w:lang w:val="en-US"/>
+              </w:rPr>
+              <w:t>“</w:t>
+            </w:r>
+            <w:r>
+              <w:t>Удалить</w:t>
+            </w:r>
+            <w:r>
+              <w:rPr>
+                <w:lang w:val="en-US"/>
+              </w:rPr>
+              <w:t>”</w:t>
+            </w:r>
+          </w:p>
+        </w:tc>
+        <w:tc>
+          <w:tcPr>
+            <w:tcW w:w="2393" w:type="dxa"/>
+          </w:tcPr>
+          <w:p>
+            <w:r>
               <w:t>Роль, статус авторизации, нажатие кнопки</w:t>
             </w:r>
           </w:p>
@@ -1650,23 +1608,35 @@
           </w:tcPr>
           <w:p>
             <w:r>
-              <w:t xml:space="preserve">Форма для редактирования </w:t>
-            </w:r>
-            <w:r>
-              <w:t>выбранного рецепта</w:t>
-            </w:r>
-          </w:p>
-        </w:tc>
-        <w:tc>
-          <w:tcPr>
-            <w:tcW w:w="2393" w:type="dxa"/>
-          </w:tcPr>
-          <w:p>
-            <w:r>
-              <w:t xml:space="preserve">Редактирование </w:t>
-            </w:r>
-            <w:r>
-              <w:t>своего рецепта в БД</w:t>
+              <w:t>Удаление выбранного</w:t>
+            </w:r>
+            <w:r>
+              <w:t xml:space="preserve"> </w:t>
+            </w:r>
+            <w:r>
+              <w:t>рецепта</w:t>
+            </w:r>
+          </w:p>
+        </w:tc>
+        <w:tc>
+          <w:tcPr>
+            <w:tcW w:w="2393" w:type="dxa"/>
+          </w:tcPr>
+          <w:p>
+            <w:r>
+              <w:t xml:space="preserve">Удаление </w:t>
+            </w:r>
+            <w:r>
+              <w:t>выбранного</w:t>
+            </w:r>
+            <w:r>
+              <w:t xml:space="preserve"> </w:t>
+            </w:r>
+            <w:r>
+              <w:t xml:space="preserve">рецепта из </w:t>
+            </w:r>
+            <w:r>
+              <w:t>базы данных</w:t>
             </w:r>
           </w:p>
         </w:tc>
@@ -1692,7 +1662,7 @@
               <w:t>“</w:t>
             </w:r>
             <w:r>
-              <w:t>Создать рецепт</w:t>
+              <w:t>Выход</w:t>
             </w:r>
             <w:r>
               <w:rPr>
@@ -1708,73 +1678,6 @@
           </w:tcPr>
           <w:p>
             <w:r>
-              <w:t>Роль, статус авторизация, нажатие кнопки</w:t>
-            </w:r>
-          </w:p>
-        </w:tc>
-        <w:tc>
-          <w:tcPr>
-            <w:tcW w:w="2393" w:type="dxa"/>
-          </w:tcPr>
-          <w:p>
-            <w:r>
-              <w:t>Форма для создания нового рецепта</w:t>
-            </w:r>
-          </w:p>
-        </w:tc>
-        <w:tc>
-          <w:tcPr>
-            <w:tcW w:w="2393" w:type="dxa"/>
-          </w:tcPr>
-          <w:p>
-            <w:pPr>
-              <w:rPr>
-                <w:lang w:val="en-US"/>
-              </w:rPr>
-            </w:pPr>
-            <w:r>
-              <w:t>Создание нового рецепта поваром</w:t>
-            </w:r>
-          </w:p>
-        </w:tc>
-      </w:tr>
-      <w:tr>
-        <w:tc>
-          <w:tcPr>
-            <w:tcW w:w="2392" w:type="dxa"/>
-          </w:tcPr>
-          <w:p>
-            <w:pPr>
-              <w:rPr>
-                <w:lang w:val="en-US"/>
-              </w:rPr>
-            </w:pPr>
-            <w:r>
-              <w:t xml:space="preserve">Нажатие кнопки </w:t>
-            </w:r>
-            <w:r>
-              <w:rPr>
-                <w:lang w:val="en-US"/>
-              </w:rPr>
-              <w:t>“</w:t>
-            </w:r>
-            <w:r>
-              <w:t>Удалить</w:t>
-            </w:r>
-            <w:r>
-              <w:rPr>
-                <w:lang w:val="en-US"/>
-              </w:rPr>
-              <w:t>”</w:t>
-            </w:r>
-          </w:p>
-        </w:tc>
-        <w:tc>
-          <w:tcPr>
-            <w:tcW w:w="2393" w:type="dxa"/>
-          </w:tcPr>
-          <w:p>
-            <w:r>
               <w:t>Роль, статус авторизации, нажатие кнопки</w:t>
             </w:r>
           </w:p>
@@ -1785,86 +1688,6 @@
           </w:tcPr>
           <w:p>
             <w:r>
-              <w:t>Удаление выбранного</w:t>
-            </w:r>
-            <w:r>
-              <w:t xml:space="preserve"> </w:t>
-            </w:r>
-            <w:r>
-              <w:t>рецепта</w:t>
-            </w:r>
-          </w:p>
-        </w:tc>
-        <w:tc>
-          <w:tcPr>
-            <w:tcW w:w="2393" w:type="dxa"/>
-          </w:tcPr>
-          <w:p>
-            <w:r>
-              <w:t xml:space="preserve">Удаление </w:t>
-            </w:r>
-            <w:r>
-              <w:t>выбранного</w:t>
-            </w:r>
-            <w:r>
-              <w:t xml:space="preserve"> </w:t>
-            </w:r>
-            <w:r>
-              <w:t xml:space="preserve">рецепта из </w:t>
-            </w:r>
-            <w:r>
-              <w:t>базы данных</w:t>
-            </w:r>
-          </w:p>
-        </w:tc>
-      </w:tr>
-      <w:tr>
-        <w:tc>
-          <w:tcPr>
-            <w:tcW w:w="2392" w:type="dxa"/>
-          </w:tcPr>
-          <w:p>
-            <w:pPr>
-              <w:rPr>
-                <w:lang w:val="en-US"/>
-              </w:rPr>
-            </w:pPr>
-            <w:r>
-              <w:t xml:space="preserve">Нажатие кнопки </w:t>
-            </w:r>
-            <w:r>
-              <w:rPr>
-                <w:lang w:val="en-US"/>
-              </w:rPr>
-              <w:t>“</w:t>
-            </w:r>
-            <w:r>
-              <w:t>Выход</w:t>
-            </w:r>
-            <w:r>
-              <w:rPr>
-                <w:lang w:val="en-US"/>
-              </w:rPr>
-              <w:t>”</w:t>
-            </w:r>
-          </w:p>
-        </w:tc>
-        <w:tc>
-          <w:tcPr>
-            <w:tcW w:w="2393" w:type="dxa"/>
-          </w:tcPr>
-          <w:p>
-            <w:r>
-              <w:t>Роль, статус авторизации, нажатие кнопки</w:t>
-            </w:r>
-          </w:p>
-        </w:tc>
-        <w:tc>
-          <w:tcPr>
-            <w:tcW w:w="2393" w:type="dxa"/>
-          </w:tcPr>
-          <w:p>
-            <w:r>
               <w:t>Закрытие программы</w:t>
             </w:r>
           </w:p>
@@ -1881,6 +1704,10 @@
         </w:tc>
       </w:tr>
     </w:tbl>
+    <w:p/>
+    <w:p/>
+    <w:p/>
+    <w:p/>
     <w:p/>
     <w:p/>
     <w:p/>

</xml_diff>